<commit_message>
Modifiche al capitolo modello dei dati
</commit_message>
<xml_diff>
--- a/Relazione Applicazioni Web.docx
+++ b/Relazione Applicazioni Web.docx
@@ -386,7 +386,7 @@
             <w:sz w:val="28"/>
             <w:szCs w:val="28"/>
           </w:rPr>
-          <w:t>mantovani@mail.com</w:t>
+          <w:t>lookafteryourweight@gmail.com</w:t>
         </w:r>
       </w:hyperlink>
       <w:r>
@@ -394,28 +394,7 @@
           <w:sz w:val="28"/>
           <w:szCs w:val="28"/>
         </w:rPr>
-        <w:t xml:space="preserve"> password: mantovani)</w:t>
-      </w:r>
-      <w:r>
-        <w:rPr>
-          <w:sz w:val="28"/>
-          <w:szCs w:val="28"/>
-        </w:rPr>
-        <w:t>.</w:t>
-      </w:r>
-      <w:r>
-        <w:rPr>
-          <w:sz w:val="28"/>
-          <w:szCs w:val="28"/>
-        </w:rPr>
-        <w:t xml:space="preserve"> </w:t>
-      </w:r>
-      <w:r>
-        <w:rPr>
-          <w:sz w:val="28"/>
-          <w:szCs w:val="28"/>
-        </w:rPr>
-        <w:t>Dopodiché sar</w:t>
+        <w:t xml:space="preserve"> password: admin</w:t>
       </w:r>
       <w:bookmarkStart w:id="0" w:name="_GoBack"/>
       <w:bookmarkEnd w:id="0"/>
@@ -424,7 +403,28 @@
           <w:sz w:val="28"/>
           <w:szCs w:val="28"/>
         </w:rPr>
-        <w:t xml:space="preserve">à possibile collegare dei pazienti all’account medico </w:t>
+        <w:t>)</w:t>
+      </w:r>
+      <w:r>
+        <w:rPr>
+          <w:sz w:val="28"/>
+          <w:szCs w:val="28"/>
+        </w:rPr>
+        <w:t>.</w:t>
+      </w:r>
+      <w:r>
+        <w:rPr>
+          <w:sz w:val="28"/>
+          <w:szCs w:val="28"/>
+        </w:rPr>
+        <w:t xml:space="preserve"> </w:t>
+      </w:r>
+      <w:r>
+        <w:rPr>
+          <w:sz w:val="28"/>
+          <w:szCs w:val="28"/>
+        </w:rPr>
+        <w:t xml:space="preserve">Dopodiché sarà possibile collegare dei pazienti all’account medico </w:t>
       </w:r>
       <w:r>
         <w:rPr>
@@ -668,75 +668,80 @@
       <w:pPr>
         <w:pStyle w:val="Paragrafoelenco"/>
         <w:rPr>
-          <w:b/>
-          <w:sz w:val="28"/>
-          <w:szCs w:val="28"/>
-        </w:rPr>
-      </w:pPr>
-      <w:r>
-        <w:rPr>
-          <w:sz w:val="28"/>
-          <w:szCs w:val="28"/>
-        </w:rPr>
-        <w:t>Vedi allegato per la descrizione delle API REST sviluppate</w:t>
-      </w:r>
-      <w:r>
-        <w:rPr>
-          <w:sz w:val="28"/>
-          <w:szCs w:val="28"/>
-        </w:rPr>
-        <w:t xml:space="preserve"> (in Java poiché facevano parte del progetto di Reti</w:t>
-      </w:r>
-      <w:r>
-        <w:rPr>
-          <w:sz w:val="28"/>
-          <w:szCs w:val="28"/>
+          <w:sz w:val="28"/>
+          <w:szCs w:val="28"/>
+        </w:rPr>
+      </w:pPr>
+      <w:r>
+        <w:rPr>
+          <w:sz w:val="28"/>
+          <w:szCs w:val="28"/>
+        </w:rPr>
+        <w:t xml:space="preserve">Nella repository </w:t>
+      </w:r>
+      <w:r>
+        <w:rPr>
+          <w:sz w:val="28"/>
+          <w:szCs w:val="28"/>
+        </w:rPr>
+        <w:t xml:space="preserve">GitHub: </w:t>
+      </w:r>
+      <w:hyperlink r:id="rId8" w:history="1">
+        <w:r>
+          <w:rPr>
+            <w:rStyle w:val="Collegamentoipertestuale"/>
+            <w:sz w:val="28"/>
+            <w:szCs w:val="28"/>
+          </w:rPr>
+          <w:t>https://github.com/AlessandroSalogni/layw-appwebvc-2018</w:t>
+        </w:r>
+      </w:hyperlink>
+      <w:r>
+        <w:rPr>
+          <w:rStyle w:val="Collegamentoipertestuale"/>
+          <w:sz w:val="28"/>
+          <w:szCs w:val="28"/>
+          <w:u w:val="none"/>
         </w:rPr>
         <w:t xml:space="preserve"> </w:t>
       </w:r>
       <w:r>
         <w:rPr>
-          <w:sz w:val="28"/>
-          <w:szCs w:val="28"/>
-        </w:rPr>
-        <w:t>2)</w:t>
-      </w:r>
-    </w:p>
-    <w:p>
-      <w:pPr>
-        <w:pStyle w:val="Paragrafoelenco"/>
-        <w:rPr>
-          <w:b/>
-          <w:sz w:val="28"/>
-          <w:szCs w:val="28"/>
-        </w:rPr>
-      </w:pPr>
-    </w:p>
-    <w:p>
-      <w:pPr>
-        <w:pStyle w:val="Paragrafoelenco"/>
-        <w:rPr>
-          <w:sz w:val="28"/>
-          <w:szCs w:val="28"/>
-        </w:rPr>
-      </w:pPr>
-      <w:r>
-        <w:rPr>
-          <w:b/>
-          <w:sz w:val="28"/>
-          <w:szCs w:val="28"/>
-        </w:rPr>
-        <w:t>ALLEGARE DOCUMENTO</w:t>
-      </w:r>
-    </w:p>
-    <w:p>
-      <w:pPr>
-        <w:pStyle w:val="Paragrafoelenco"/>
-        <w:rPr>
-          <w:sz w:val="28"/>
-          <w:szCs w:val="28"/>
-        </w:rPr>
-      </w:pPr>
+          <w:rStyle w:val="Collegamentoipertestuale"/>
+          <w:color w:val="auto"/>
+          <w:sz w:val="28"/>
+          <w:szCs w:val="28"/>
+          <w:u w:val="none"/>
+        </w:rPr>
+        <w:t>è presente il file “CINI LAYW”, una documentazione del pr</w:t>
+      </w:r>
+      <w:r>
+        <w:rPr>
+          <w:rStyle w:val="Collegamentoipertestuale"/>
+          <w:color w:val="auto"/>
+          <w:sz w:val="28"/>
+          <w:szCs w:val="28"/>
+          <w:u w:val="none"/>
+        </w:rPr>
+        <w:t>ogetto generale dove è presente</w:t>
+      </w:r>
+      <w:r>
+        <w:rPr>
+          <w:rStyle w:val="Collegamentoipertestuale"/>
+          <w:color w:val="auto"/>
+          <w:sz w:val="28"/>
+          <w:szCs w:val="28"/>
+          <w:u w:val="none"/>
+        </w:rPr>
+        <w:t xml:space="preserve"> la descrizione delle API REST sviluppate (in Java poiché previste per il progetto di Reti 2)</w:t>
+      </w:r>
+      <w:r>
+        <w:rPr>
+          <w:sz w:val="28"/>
+          <w:szCs w:val="28"/>
+        </w:rPr>
+        <w:t>.</w:t>
+      </w:r>
     </w:p>
     <w:p>
       <w:pPr>
@@ -1670,7 +1675,7 @@
 </file>
 
 <file path=customXml/itemProps1.xml><?xml version="1.0" encoding="utf-8"?>
-<ds:datastoreItem xmlns:ds="http://schemas.openxmlformats.org/officeDocument/2006/customXml" ds:itemID="{886C164D-819E-4BE3-BE5A-05DE601CEC61}">
+<ds:datastoreItem xmlns:ds="http://schemas.openxmlformats.org/officeDocument/2006/customXml" ds:itemID="{0C02ED18-1FC4-4666-9AD0-232DA543EB4C}">
   <ds:schemaRefs>
     <ds:schemaRef ds:uri="http://schemas.openxmlformats.org/officeDocument/2006/bibliography"/>
   </ds:schemaRefs>

</xml_diff>